<commit_message>
Regenerate Images and videos of embryology models with updated YouTube links
</commit_message>
<xml_diff>
--- a/www/content/embryology/Images and videos of embryology models.docx
+++ b/www/content/embryology/Images and videos of embryology models.docx
@@ -28,6 +28,39 @@
           <w:lang w:val="en-US"/>
         </w:rPr>
         <w:t>Mature spermatozoa</w:t>
+      </w:r>
+    </w:p>
+    <w:p>
+      <w:pPr>
+        <w:rPr>
+          <w:lang w:val="en-US"/>
+        </w:rPr>
+      </w:pPr>
+      <w:r>
+        <w:rPr>
+          <w:lang w:val="en-US"/>
+        </w:rPr>
+        <w:t>[YOUTUBE]</w:t>
+      </w:r>
+      <w:r>
+        <w:t xml:space="preserve"> </w:t>
+      </w:r>
+      <w:r>
+        <w:t>https://youtube.com/shorts/v7EiEaBZwgA?feature=share</w:t>
+      </w:r>
+    </w:p>
+    <w:p>
+      <w:pPr>
+        <w:pStyle w:val="Heading2"/>
+        <w:rPr>
+          <w:lang w:val="en-US"/>
+        </w:rPr>
+      </w:pPr>
+      <w:r>
+        <w:rPr>
+          <w:lang w:val="en-US"/>
+        </w:rPr>
+        <w:t>Spermatogenesis</w:t>
       </w:r>
     </w:p>
     <w:p>
@@ -66,7 +99,7 @@
         <w:rPr>
           <w:lang w:val="en-US"/>
         </w:rPr>
-        <w:t>Spermatogenesis</w:t>
+        <w:t xml:space="preserve">Ovarian follicles </w:t>
       </w:r>
     </w:p>
     <w:p>
@@ -85,45 +118,6 @@
         <w:t xml:space="preserve"> </w:t>
       </w:r>
       <w:hyperlink r:id="rId5" w:history="1">
-        <w:r>
-          <w:rPr>
-            <w:rStyle w:val="Hyperlink"/>
-            <w:lang w:val="en-US"/>
-          </w:rPr>
-          <w:t>https://youtube.com/shorts/2I0v1_zC2wE?feature=share</w:t>
-        </w:r>
-      </w:hyperlink>
-    </w:p>
-    <w:p>
-      <w:pPr>
-        <w:pStyle w:val="Heading2"/>
-        <w:rPr>
-          <w:lang w:val="en-US"/>
-        </w:rPr>
-      </w:pPr>
-      <w:r>
-        <w:rPr>
-          <w:lang w:val="en-US"/>
-        </w:rPr>
-        <w:t xml:space="preserve">Ovarian follicles </w:t>
-      </w:r>
-    </w:p>
-    <w:p>
-      <w:pPr>
-        <w:rPr>
-          <w:lang w:val="en-US"/>
-        </w:rPr>
-      </w:pPr>
-      <w:r>
-        <w:rPr>
-          <w:lang w:val="en-US"/>
-        </w:rPr>
-        <w:t>[YOUTUBE]</w:t>
-      </w:r>
-      <w:r>
-        <w:t xml:space="preserve"> </w:t>
-      </w:r>
-      <w:hyperlink r:id="rId6" w:history="1">
         <w:r>
           <w:rPr>
             <w:rStyle w:val="Hyperlink"/>
@@ -162,7 +156,7 @@
       <w:r>
         <w:t xml:space="preserve"> </w:t>
       </w:r>
-      <w:hyperlink r:id="rId7" w:history="1">
+      <w:hyperlink r:id="rId6" w:history="1">
         <w:r>
           <w:rPr>
             <w:rStyle w:val="Hyperlink"/>
@@ -401,19 +395,11 @@
           <w:lang w:val="en-US"/>
         </w:rPr>
       </w:pPr>
-      <w:proofErr w:type="spellStart"/>
-      <w:r>
-        <w:rPr>
-          <w:lang w:val="en-US"/>
-        </w:rPr>
-        <w:t>Somites</w:t>
-      </w:r>
-      <w:proofErr w:type="spellEnd"/>
-      <w:r>
-        <w:rPr>
-          <w:lang w:val="en-US"/>
-        </w:rPr>
-        <w:t xml:space="preserve"> and derivatives </w:t>
+      <w:r>
+        <w:rPr>
+          <w:lang w:val="en-US"/>
+        </w:rPr>
+        <w:t xml:space="preserve">Somites and derivatives </w:t>
       </w:r>
     </w:p>
     <w:p>

</xml_diff>